<commit_message>
#226: Resolve "Extend time plot to other data types than ExodusII and fix Y label bug"
</commit_message>
<xml_diff>
--- a/tests/build_tests/plots/expected/build_tests-plots-Report-Word.docx
+++ b/tests/build_tests/plots/expected/build_tests-plots-Report-Word.docx
@@ -11,7 +11,7 @@
         <w:br/>
         <w:t>root</w:t>
         <w:br/>
-        <w:t>2020-08-07</w:t>
+        <w:t>2021-01-07</w:t>
       </w:r>
     </w:p>
     <w:p>
@@ -40,7 +40,7 @@
     </w:p>
     <w:p>
       <w:r>
-        <w:t>This document was generated on 2020-08-07, 15:05:55 with the Automatic Report Generator (ARG) version "develop" on the Linux system runner-fa6cab46-project-18732201-concurrent-0.</w:t>
+        <w:t>This document was generated on 2021-01-07, 09:10:03 with the Automatic Report Generator (ARG) version "develop" on the Linux system runner-72989761-project-18732201-concurrent-0.</w:t>
       </w:r>
     </w:p>
     <w:p>
@@ -165,7 +165,7 @@
               <a:graphicData uri="http://schemas.openxmlformats.org/drawingml/2006/picture">
                 <pic:pic>
                   <pic:nvPicPr>
-                    <pic:cNvPr id="0" name="Temperature-293K-Frequency-20-Hz_Sample1.h-Sample2.h-Sample3.h-Sample4.h__Disp_time_plot.png"/>
+                    <pic:cNvPr id="0" name="Temperature-293K-Frequency-20-Hz_Sample1.h-Sample2.h-Sample3.h-Sample4.h__Displacement-_m__time_plot.png"/>
                     <pic:cNvPicPr/>
                   </pic:nvPicPr>
                   <pic:blipFill>
@@ -221,7 +221,7 @@
               <a:graphicData uri="http://schemas.openxmlformats.org/drawingml/2006/picture">
                 <pic:pic>
                   <pic:nvPicPr>
-                    <pic:cNvPr id="0" name="Temperature-233.2K-Frequency-60-Hz_Sample37.h-Sample38.h-Sample39.h-Sample40.h__Disp_time_plot.png"/>
+                    <pic:cNvPr id="0" name="Temperature-233.2K-Frequency-60-Hz_Sample37.h-Sample38.h-Sample39.h-Sample40.h__Displacement-_m__time_plot.png"/>
                     <pic:cNvPicPr/>
                   </pic:nvPicPr>
                   <pic:blipFill>

</xml_diff>

<commit_message>
#230: address more fundamental problem with plot ticks
</commit_message>
<xml_diff>
--- a/tests/build_tests/plots/expected/build_tests-plots-Report-Word.docx
+++ b/tests/build_tests/plots/expected/build_tests-plots-Report-Word.docx
@@ -11,7 +11,7 @@
         <w:br/>
         <w:t>root</w:t>
         <w:br/>
-        <w:t>2021-01-07</w:t>
+        <w:t>2021-01-12</w:t>
       </w:r>
     </w:p>
     <w:p>
@@ -40,7 +40,7 @@
     </w:p>
     <w:p>
       <w:r>
-        <w:t>This document was generated on 2021-01-07, 09:10:03 with the Automatic Report Generator (ARG) version "develop" on the Linux system runner-72989761-project-18732201-concurrent-0.</w:t>
+        <w:t>This document was generated on 2021-01-12, 09:48:20 with the Automatic Report Generator (ARG) version "develop" on the Linux system runner-0277ea0f-project-18732201-concurrent-0.</w:t>
       </w:r>
     </w:p>
     <w:p>

</xml_diff>

<commit_message>
#207 - updated Dockerfile - added entrypoint script - added new repository to DockerHub nganalytics/arg
</commit_message>
<xml_diff>
--- a/tests/build_tests/plots/expected/build_tests-plots-Report-Word.docx
+++ b/tests/build_tests/plots/expected/build_tests-plots-Report-Word.docx
@@ -11,7 +11,7 @@
         <w:br/>
         <w:t>root</w:t>
         <w:br/>
-        <w:t>2020-08-07</w:t>
+        <w:t>2021-01-12</w:t>
       </w:r>
     </w:p>
     <w:p>
@@ -40,7 +40,7 @@
     </w:p>
     <w:p>
       <w:r>
-        <w:t>This document was generated on 2020-08-07, 15:05:55 with the Automatic Report Generator (ARG) version "develop" on the Linux system runner-fa6cab46-project-18732201-concurrent-0.</w:t>
+        <w:t>This document was generated on 2021-01-12, 09:48:20 with the Automatic Report Generator (ARG) version "develop" on the Linux system runner-0277ea0f-project-18732201-concurrent-0.</w:t>
       </w:r>
     </w:p>
     <w:p>
@@ -165,7 +165,7 @@
               <a:graphicData uri="http://schemas.openxmlformats.org/drawingml/2006/picture">
                 <pic:pic>
                   <pic:nvPicPr>
-                    <pic:cNvPr id="0" name="Temperature-293K-Frequency-20-Hz_Sample1.h-Sample2.h-Sample3.h-Sample4.h__Disp_time_plot.png"/>
+                    <pic:cNvPr id="0" name="Temperature-293K-Frequency-20-Hz_Sample1.h-Sample2.h-Sample3.h-Sample4.h__Displacement-_m__time_plot.png"/>
                     <pic:cNvPicPr/>
                   </pic:nvPicPr>
                   <pic:blipFill>
@@ -221,7 +221,7 @@
               <a:graphicData uri="http://schemas.openxmlformats.org/drawingml/2006/picture">
                 <pic:pic>
                   <pic:nvPicPr>
-                    <pic:cNvPr id="0" name="Temperature-233.2K-Frequency-60-Hz_Sample37.h-Sample38.h-Sample39.h-Sample40.h__Disp_time_plot.png"/>
+                    <pic:cNvPr id="0" name="Temperature-233.2K-Frequency-60-Hz_Sample37.h-Sample38.h-Sample39.h-Sample40.h__Displacement-_m__time_plot.png"/>
                     <pic:cNvPicPr/>
                   </pic:nvPicPr>
                   <pic:blipFill>

</xml_diff>